<commit_message>
add ToC to Ta Quang Khoi_b4
</commit_message>
<xml_diff>
--- a/Docs/Ta Quang Khoi_b4.docx
+++ b/Docs/Ta Quang Khoi_b4.docx
@@ -1,7 +1,554 @@
 
 <file path=word/document.xml><?xml version="1.0" encoding="utf-8"?>
-<w:document xmlns:wpc="http://schemas.microsoft.com/office/word/2010/wordprocessingCanvas" xmlns:cx="http://schemas.microsoft.com/office/drawing/2014/chartex" xmlns:mc="http://schemas.openxmlformats.org/markup-compatibility/2006" xmlns:o="urn:schemas-microsoft-com:office:office" xmlns:r="http://schemas.openxmlformats.org/officeDocument/2006/relationships" xmlns:m="http://schemas.openxmlformats.org/officeDocument/2006/math" xmlns:v="urn:schemas-microsoft-com:vml" xmlns:wp14="http://schemas.microsoft.com/office/word/2010/wordprocessingDrawing" xmlns:wp="http://schemas.openxmlformats.org/drawingml/2006/wordprocessingDrawing" xmlns:w10="urn:schemas-microsoft-com:office:word" xmlns:w="http://schemas.openxmlformats.org/wordprocessingml/2006/main" xmlns:w14="http://schemas.microsoft.com/office/word/2010/wordml" xmlns:w15="http://schemas.microsoft.com/office/word/2012/wordml" xmlns:w16se="http://schemas.microsoft.com/office/word/2015/wordml/symex" xmlns:wpg="http://schemas.microsoft.com/office/word/2010/wordprocessingGroup" xmlns:wpi="http://schemas.microsoft.com/office/word/2010/wordprocessingInk" xmlns:wne="http://schemas.microsoft.com/office/word/2006/wordml" xmlns:wps="http://schemas.microsoft.com/office/word/2010/wordprocessingShape" mc:Ignorable="w14 w15 w16se wp14">
+<w:document xmlns:wpc="http://schemas.microsoft.com/office/word/2010/wordprocessingCanvas" xmlns:cx="http://schemas.microsoft.com/office/drawing/2014/chartex" xmlns:cx1="http://schemas.microsoft.com/office/drawing/2015/9/8/chartex" xmlns:cx2="http://schemas.microsoft.com/office/drawing/2015/10/21/chartex" xmlns:cx3="http://schemas.microsoft.com/office/drawing/2016/5/9/chartex" xmlns:cx4="http://schemas.microsoft.com/office/drawing/2016/5/10/chartex" xmlns:cx5="http://schemas.microsoft.com/office/drawing/2016/5/11/chartex" xmlns:cx6="http://schemas.microsoft.com/office/drawing/2016/5/12/chartex" xmlns:cx7="http://schemas.microsoft.com/office/drawing/2016/5/13/chartex" xmlns:cx8="http://schemas.microsoft.com/office/drawing/2016/5/14/chartex" xmlns:mc="http://schemas.openxmlformats.org/markup-compatibility/2006" xmlns:aink="http://schemas.microsoft.com/office/drawing/2016/ink" xmlns:am3d="http://schemas.microsoft.com/office/drawing/2017/model3d" xmlns:o="urn:schemas-microsoft-com:office:office" xmlns:r="http://schemas.openxmlformats.org/officeDocument/2006/relationships" xmlns:m="http://schemas.openxmlformats.org/officeDocument/2006/math" xmlns:v="urn:schemas-microsoft-com:vml" xmlns:wp14="http://schemas.microsoft.com/office/word/2010/wordprocessingDrawing" xmlns:wp="http://schemas.openxmlformats.org/drawingml/2006/wordprocessingDrawing" xmlns:w10="urn:schemas-microsoft-com:office:word" xmlns:w="http://schemas.openxmlformats.org/wordprocessingml/2006/main" xmlns:w14="http://schemas.microsoft.com/office/word/2010/wordml" xmlns:w15="http://schemas.microsoft.com/office/word/2012/wordml" xmlns:w16cex="http://schemas.microsoft.com/office/word/2018/wordml/cex" xmlns:w16cid="http://schemas.microsoft.com/office/word/2016/wordml/cid" xmlns:w16="http://schemas.microsoft.com/office/word/2018/wordml" xmlns:w16sdtdh="http://schemas.microsoft.com/office/word/2020/wordml/sdtdatahash" xmlns:w16se="http://schemas.microsoft.com/office/word/2015/wordml/symex" xmlns:wpg="http://schemas.microsoft.com/office/word/2010/wordprocessingGroup" xmlns:wpi="http://schemas.microsoft.com/office/word/2010/wordprocessingInk" xmlns:wne="http://schemas.microsoft.com/office/word/2006/wordml" xmlns:wps="http://schemas.microsoft.com/office/word/2010/wordprocessingShape" mc:Ignorable="w14 w15 w16se w16cid w16 w16cex w16sdtdh wp14">
   <w:body>
+    <w:sdt>
+      <w:sdtPr>
+        <w:id w:val="-1017612409"/>
+        <w:docPartObj>
+          <w:docPartGallery w:val="Table of Contents"/>
+          <w:docPartUnique/>
+        </w:docPartObj>
+      </w:sdtPr>
+      <w:sdtEndPr>
+        <w:rPr>
+          <w:rFonts w:asciiTheme="minorHAnsi" w:eastAsiaTheme="minorHAnsi" w:hAnsiTheme="minorHAnsi" w:cstheme="minorBidi"/>
+          <w:b/>
+          <w:bCs/>
+          <w:noProof/>
+          <w:color w:val="auto"/>
+          <w:sz w:val="22"/>
+          <w:szCs w:val="22"/>
+          <w:lang w:val="vi-VN"/>
+        </w:rPr>
+      </w:sdtEndPr>
+      <w:sdtContent>
+        <w:p>
+          <w:pPr>
+            <w:pStyle w:val="TOCHeading"/>
+          </w:pPr>
+          <w:r>
+            <w:t>Contents</w:t>
+          </w:r>
+        </w:p>
+        <w:p>
+          <w:pPr>
+            <w:pStyle w:val="TOC1"/>
+            <w:tabs>
+              <w:tab w:val="left" w:pos="440"/>
+              <w:tab w:val="right" w:leader="dot" w:pos="9016"/>
+            </w:tabs>
+            <w:rPr>
+              <w:noProof/>
+            </w:rPr>
+          </w:pPr>
+          <w:r>
+            <w:fldChar w:fldCharType="begin"/>
+          </w:r>
+          <w:r>
+            <w:instrText xml:space="preserve"> TOC \o "1-3" \h \z \u </w:instrText>
+          </w:r>
+          <w:r>
+            <w:fldChar w:fldCharType="separate"/>
+          </w:r>
+          <w:hyperlink w:anchor="_Toc98770624" w:history="1">
+            <w:r>
+              <w:rPr>
+                <w:rStyle w:val="Hyperlink"/>
+                <w:noProof/>
+              </w:rPr>
+              <w:t>1.</w:t>
+            </w:r>
+            <w:r>
+              <w:rPr>
+                <w:noProof/>
+              </w:rPr>
+              <w:tab/>
+            </w:r>
+            <w:r>
+              <w:rPr>
+                <w:rStyle w:val="Hyperlink"/>
+                <w:noProof/>
+              </w:rPr>
+              <w:t>Tìm hiểu các địa chỉ IP đặc biệt</w:t>
+            </w:r>
+            <w:r>
+              <w:rPr>
+                <w:noProof/>
+                <w:webHidden/>
+              </w:rPr>
+              <w:tab/>
+            </w:r>
+            <w:r>
+              <w:rPr>
+                <w:noProof/>
+                <w:webHidden/>
+              </w:rPr>
+              <w:fldChar w:fldCharType="begin"/>
+            </w:r>
+            <w:r>
+              <w:rPr>
+                <w:noProof/>
+                <w:webHidden/>
+              </w:rPr>
+              <w:instrText xml:space="preserve"> PAGEREF _Toc98770624 \h </w:instrText>
+            </w:r>
+            <w:r>
+              <w:rPr>
+                <w:noProof/>
+                <w:webHidden/>
+              </w:rPr>
+            </w:r>
+            <w:r>
+              <w:rPr>
+                <w:noProof/>
+                <w:webHidden/>
+              </w:rPr>
+              <w:fldChar w:fldCharType="separate"/>
+            </w:r>
+            <w:r>
+              <w:rPr>
+                <w:noProof/>
+                <w:webHidden/>
+              </w:rPr>
+              <w:t>1</w:t>
+            </w:r>
+            <w:r>
+              <w:rPr>
+                <w:noProof/>
+                <w:webHidden/>
+              </w:rPr>
+              <w:fldChar w:fldCharType="end"/>
+            </w:r>
+          </w:hyperlink>
+        </w:p>
+        <w:p>
+          <w:pPr>
+            <w:pStyle w:val="TOC1"/>
+            <w:tabs>
+              <w:tab w:val="left" w:pos="440"/>
+              <w:tab w:val="right" w:leader="dot" w:pos="9016"/>
+            </w:tabs>
+            <w:rPr>
+              <w:noProof/>
+            </w:rPr>
+          </w:pPr>
+          <w:hyperlink w:anchor="_Toc98770625" w:history="1">
+            <w:r>
+              <w:rPr>
+                <w:rStyle w:val="Hyperlink"/>
+                <w:noProof/>
+              </w:rPr>
+              <w:t>2.</w:t>
+            </w:r>
+            <w:r>
+              <w:rPr>
+                <w:noProof/>
+              </w:rPr>
+              <w:tab/>
+            </w:r>
+            <w:r>
+              <w:rPr>
+                <w:rStyle w:val="Hyperlink"/>
+                <w:noProof/>
+              </w:rPr>
+              <w:t>Subnet mask</w:t>
+            </w:r>
+            <w:r>
+              <w:rPr>
+                <w:noProof/>
+                <w:webHidden/>
+              </w:rPr>
+              <w:tab/>
+            </w:r>
+            <w:r>
+              <w:rPr>
+                <w:noProof/>
+                <w:webHidden/>
+              </w:rPr>
+              <w:fldChar w:fldCharType="begin"/>
+            </w:r>
+            <w:r>
+              <w:rPr>
+                <w:noProof/>
+                <w:webHidden/>
+              </w:rPr>
+              <w:instrText xml:space="preserve"> PAGEREF _Toc98770625 \h </w:instrText>
+            </w:r>
+            <w:r>
+              <w:rPr>
+                <w:noProof/>
+                <w:webHidden/>
+              </w:rPr>
+            </w:r>
+            <w:r>
+              <w:rPr>
+                <w:noProof/>
+                <w:webHidden/>
+              </w:rPr>
+              <w:fldChar w:fldCharType="separate"/>
+            </w:r>
+            <w:r>
+              <w:rPr>
+                <w:noProof/>
+                <w:webHidden/>
+              </w:rPr>
+              <w:t>1</w:t>
+            </w:r>
+            <w:r>
+              <w:rPr>
+                <w:noProof/>
+                <w:webHidden/>
+              </w:rPr>
+              <w:fldChar w:fldCharType="end"/>
+            </w:r>
+          </w:hyperlink>
+        </w:p>
+        <w:p>
+          <w:pPr>
+            <w:pStyle w:val="TOC1"/>
+            <w:tabs>
+              <w:tab w:val="left" w:pos="440"/>
+              <w:tab w:val="right" w:leader="dot" w:pos="9016"/>
+            </w:tabs>
+            <w:rPr>
+              <w:noProof/>
+            </w:rPr>
+          </w:pPr>
+          <w:hyperlink w:anchor="_Toc98770626" w:history="1">
+            <w:r>
+              <w:rPr>
+                <w:rStyle w:val="Hyperlink"/>
+                <w:noProof/>
+              </w:rPr>
+              <w:t>3.</w:t>
+            </w:r>
+            <w:r>
+              <w:rPr>
+                <w:noProof/>
+              </w:rPr>
+              <w:tab/>
+            </w:r>
+            <w:r>
+              <w:rPr>
+                <w:rStyle w:val="Hyperlink"/>
+                <w:noProof/>
+              </w:rPr>
+              <w:t>Các địa chỉ broadcast đặc biệt</w:t>
+            </w:r>
+            <w:r>
+              <w:rPr>
+                <w:noProof/>
+                <w:webHidden/>
+              </w:rPr>
+              <w:tab/>
+            </w:r>
+            <w:r>
+              <w:rPr>
+                <w:noProof/>
+                <w:webHidden/>
+              </w:rPr>
+              <w:fldChar w:fldCharType="begin"/>
+            </w:r>
+            <w:r>
+              <w:rPr>
+                <w:noProof/>
+                <w:webHidden/>
+              </w:rPr>
+              <w:instrText xml:space="preserve"> PAGEREF _Toc98770626 \h </w:instrText>
+            </w:r>
+            <w:r>
+              <w:rPr>
+                <w:noProof/>
+                <w:webHidden/>
+              </w:rPr>
+            </w:r>
+            <w:r>
+              <w:rPr>
+                <w:noProof/>
+                <w:webHidden/>
+              </w:rPr>
+              <w:fldChar w:fldCharType="separate"/>
+            </w:r>
+            <w:r>
+              <w:rPr>
+                <w:noProof/>
+                <w:webHidden/>
+              </w:rPr>
+              <w:t>1</w:t>
+            </w:r>
+            <w:r>
+              <w:rPr>
+                <w:noProof/>
+                <w:webHidden/>
+              </w:rPr>
+              <w:fldChar w:fldCharType="end"/>
+            </w:r>
+          </w:hyperlink>
+        </w:p>
+        <w:p>
+          <w:pPr>
+            <w:pStyle w:val="TOC1"/>
+            <w:tabs>
+              <w:tab w:val="left" w:pos="440"/>
+              <w:tab w:val="right" w:leader="dot" w:pos="9016"/>
+            </w:tabs>
+            <w:rPr>
+              <w:noProof/>
+            </w:rPr>
+          </w:pPr>
+          <w:hyperlink w:anchor="_Toc98770627" w:history="1">
+            <w:r>
+              <w:rPr>
+                <w:rStyle w:val="Hyperlink"/>
+                <w:noProof/>
+              </w:rPr>
+              <w:t>4.</w:t>
+            </w:r>
+            <w:r>
+              <w:rPr>
+                <w:noProof/>
+              </w:rPr>
+              <w:tab/>
+            </w:r>
+            <w:r>
+              <w:rPr>
+                <w:rStyle w:val="Hyperlink"/>
+                <w:noProof/>
+              </w:rPr>
+              <w:t>DNS?</w:t>
+            </w:r>
+            <w:r>
+              <w:rPr>
+                <w:noProof/>
+                <w:webHidden/>
+              </w:rPr>
+              <w:tab/>
+            </w:r>
+            <w:r>
+              <w:rPr>
+                <w:noProof/>
+                <w:webHidden/>
+              </w:rPr>
+              <w:fldChar w:fldCharType="begin"/>
+            </w:r>
+            <w:r>
+              <w:rPr>
+                <w:noProof/>
+                <w:webHidden/>
+              </w:rPr>
+              <w:instrText xml:space="preserve"> PAGEREF _Toc98770627 \h </w:instrText>
+            </w:r>
+            <w:r>
+              <w:rPr>
+                <w:noProof/>
+                <w:webHidden/>
+              </w:rPr>
+            </w:r>
+            <w:r>
+              <w:rPr>
+                <w:noProof/>
+                <w:webHidden/>
+              </w:rPr>
+              <w:fldChar w:fldCharType="separate"/>
+            </w:r>
+            <w:r>
+              <w:rPr>
+                <w:noProof/>
+                <w:webHidden/>
+              </w:rPr>
+              <w:t>2</w:t>
+            </w:r>
+            <w:r>
+              <w:rPr>
+                <w:noProof/>
+                <w:webHidden/>
+              </w:rPr>
+              <w:fldChar w:fldCharType="end"/>
+            </w:r>
+          </w:hyperlink>
+        </w:p>
+        <w:p>
+          <w:pPr>
+            <w:pStyle w:val="TOC1"/>
+            <w:tabs>
+              <w:tab w:val="left" w:pos="440"/>
+              <w:tab w:val="right" w:leader="dot" w:pos="9016"/>
+            </w:tabs>
+            <w:rPr>
+              <w:noProof/>
+            </w:rPr>
+          </w:pPr>
+          <w:hyperlink w:anchor="_Toc98770628" w:history="1">
+            <w:r>
+              <w:rPr>
+                <w:rStyle w:val="Hyperlink"/>
+                <w:noProof/>
+              </w:rPr>
+              <w:t>5.</w:t>
+            </w:r>
+            <w:r>
+              <w:rPr>
+                <w:noProof/>
+              </w:rPr>
+              <w:tab/>
+            </w:r>
+            <w:r>
+              <w:rPr>
+                <w:rStyle w:val="Hyperlink"/>
+                <w:noProof/>
+              </w:rPr>
+              <w:t>Default Gateway</w:t>
+            </w:r>
+            <w:r>
+              <w:rPr>
+                <w:noProof/>
+                <w:webHidden/>
+              </w:rPr>
+              <w:tab/>
+            </w:r>
+            <w:r>
+              <w:rPr>
+                <w:noProof/>
+                <w:webHidden/>
+              </w:rPr>
+              <w:fldChar w:fldCharType="begin"/>
+            </w:r>
+            <w:r>
+              <w:rPr>
+                <w:noProof/>
+                <w:webHidden/>
+              </w:rPr>
+              <w:instrText xml:space="preserve"> PAGEREF _Toc98770628 \h </w:instrText>
+            </w:r>
+            <w:r>
+              <w:rPr>
+                <w:noProof/>
+                <w:webHidden/>
+              </w:rPr>
+            </w:r>
+            <w:r>
+              <w:rPr>
+                <w:noProof/>
+                <w:webHidden/>
+              </w:rPr>
+              <w:fldChar w:fldCharType="separate"/>
+            </w:r>
+            <w:r>
+              <w:rPr>
+                <w:noProof/>
+                <w:webHidden/>
+              </w:rPr>
+              <w:t>2</w:t>
+            </w:r>
+            <w:r>
+              <w:rPr>
+                <w:noProof/>
+                <w:webHidden/>
+              </w:rPr>
+              <w:fldChar w:fldCharType="end"/>
+            </w:r>
+          </w:hyperlink>
+        </w:p>
+        <w:p>
+          <w:pPr>
+            <w:pStyle w:val="TOC1"/>
+            <w:tabs>
+              <w:tab w:val="left" w:pos="440"/>
+              <w:tab w:val="right" w:leader="dot" w:pos="9016"/>
+            </w:tabs>
+            <w:rPr>
+              <w:noProof/>
+            </w:rPr>
+          </w:pPr>
+          <w:hyperlink w:anchor="_Toc98770629" w:history="1">
+            <w:r>
+              <w:rPr>
+                <w:rStyle w:val="Hyperlink"/>
+                <w:noProof/>
+              </w:rPr>
+              <w:t>6.</w:t>
+            </w:r>
+            <w:r>
+              <w:rPr>
+                <w:noProof/>
+              </w:rPr>
+              <w:tab/>
+            </w:r>
+            <w:r>
+              <w:rPr>
+                <w:rStyle w:val="Hyperlink"/>
+                <w:noProof/>
+              </w:rPr>
+              <w:t>Cách chia mạng con theo phương pháp VLSM</w:t>
+            </w:r>
+            <w:r>
+              <w:rPr>
+                <w:noProof/>
+                <w:webHidden/>
+              </w:rPr>
+              <w:tab/>
+            </w:r>
+            <w:r>
+              <w:rPr>
+                <w:noProof/>
+                <w:webHidden/>
+              </w:rPr>
+              <w:fldChar w:fldCharType="begin"/>
+            </w:r>
+            <w:r>
+              <w:rPr>
+                <w:noProof/>
+                <w:webHidden/>
+              </w:rPr>
+              <w:instrText xml:space="preserve"> PAGEREF _Toc98770629 \h </w:instrText>
+            </w:r>
+            <w:r>
+              <w:rPr>
+                <w:noProof/>
+                <w:webHidden/>
+              </w:rPr>
+            </w:r>
+            <w:r>
+              <w:rPr>
+                <w:noProof/>
+                <w:webHidden/>
+              </w:rPr>
+              <w:fldChar w:fldCharType="separate"/>
+            </w:r>
+            <w:r>
+              <w:rPr>
+                <w:noProof/>
+                <w:webHidden/>
+              </w:rPr>
+              <w:t>2</w:t>
+            </w:r>
+            <w:r>
+              <w:rPr>
+                <w:noProof/>
+                <w:webHidden/>
+              </w:rPr>
+              <w:fldChar w:fldCharType="end"/>
+            </w:r>
+          </w:hyperlink>
+        </w:p>
+        <w:p>
+          <w:r>
+            <w:rPr>
+              <w:b/>
+              <w:bCs/>
+              <w:noProof/>
+            </w:rPr>
+            <w:fldChar w:fldCharType="end"/>
+          </w:r>
+        </w:p>
+      </w:sdtContent>
+    </w:sdt>
+    <w:p>
+      <w:pPr>
+        <w:ind w:left="720" w:hanging="360"/>
+      </w:pPr>
+    </w:p>
     <w:p>
       <w:pPr>
         <w:pStyle w:val="Heading1"/>
@@ -10,9 +557,11 @@
           <w:numId w:val="1"/>
         </w:numPr>
       </w:pPr>
+      <w:bookmarkStart w:id="0" w:name="_Toc98770624"/>
       <w:r>
         <w:t>Tìm hiểu các địa chỉ IP đặc biệt</w:t>
       </w:r>
+      <w:bookmarkEnd w:id="0"/>
     </w:p>
     <w:p>
       <w:r>
@@ -60,10 +609,7 @@
         <w:ind w:firstLine="720"/>
       </w:pPr>
       <w:r>
-        <w:t>địa chỉ mà tất cả host bit của nó được đặ</w:t>
-      </w:r>
-      <w:r>
-        <w:t>t là 1</w:t>
+        <w:t>địa chỉ mà tất cả host bit của nó được đặt là 1</w:t>
       </w:r>
     </w:p>
     <w:p>
@@ -79,10 +625,7 @@
         <w:t xml:space="preserve"> </w:t>
       </w:r>
       <w:r>
-        <w:t>có ý nghĩa với</w:t>
-      </w:r>
-      <w:r>
-        <w:t xml:space="preserve"> các host: </w:t>
+        <w:t xml:space="preserve">có ý nghĩa với các host: </w:t>
       </w:r>
       <w:r>
         <w:rPr>
@@ -125,11 +668,6 @@
           <w:b/>
         </w:rPr>
         <w:tab/>
-      </w:r>
-      <w:r>
-        <w:rPr>
-          <w:b/>
-        </w:rPr>
         <w:t>Private Addresses</w:t>
       </w:r>
     </w:p>
@@ -405,9 +943,11 @@
           <w:numId w:val="1"/>
         </w:numPr>
       </w:pPr>
+      <w:bookmarkStart w:id="1" w:name="_Toc98770625"/>
       <w:r>
         <w:t>Subnet mask</w:t>
       </w:r>
+      <w:bookmarkEnd w:id="1"/>
     </w:p>
     <w:p>
       <w:r>
@@ -419,6 +959,7 @@
     </w:p>
     <w:p>
       <w:r>
+        <w:lastRenderedPageBreak/>
         <w:t>Địa chỉ IP có 2 thành phần, địa chỉ mạng (network address) và địa chỉ máy chủ (host address). Subnet mark chia địa chỉ Ip thành 2 thành phần như vậy</w:t>
       </w:r>
       <w:r>
@@ -454,9 +995,11 @@
           <w:numId w:val="1"/>
         </w:numPr>
       </w:pPr>
+      <w:bookmarkStart w:id="2" w:name="_Toc98770626"/>
       <w:r>
         <w:t>Các địa chỉ broadcast đặc biệt</w:t>
       </w:r>
+      <w:bookmarkEnd w:id="2"/>
     </w:p>
     <w:p>
       <w:r>
@@ -497,10 +1040,11 @@
           <w:numId w:val="1"/>
         </w:numPr>
       </w:pPr>
-      <w:r>
-        <w:lastRenderedPageBreak/>
+      <w:bookmarkStart w:id="3" w:name="_Toc98770627"/>
+      <w:r>
         <w:t>DNS?</w:t>
       </w:r>
+      <w:bookmarkEnd w:id="3"/>
     </w:p>
     <w:p>
       <w:r>
@@ -562,9 +1106,11 @@
           <w:numId w:val="1"/>
         </w:numPr>
       </w:pPr>
+      <w:bookmarkStart w:id="4" w:name="_Toc98770628"/>
       <w:r>
         <w:t>Default Gateway</w:t>
       </w:r>
+      <w:bookmarkEnd w:id="4"/>
     </w:p>
     <w:p>
       <w:r>
@@ -605,9 +1151,11 @@
           <w:numId w:val="1"/>
         </w:numPr>
       </w:pPr>
+      <w:bookmarkStart w:id="5" w:name="_Toc98770629"/>
       <w:r>
         <w:t>Cách chia mạng con theo phương pháp VLSM</w:t>
       </w:r>
+      <w:bookmarkEnd w:id="5"/>
     </w:p>
     <w:p>
       <w:r>
@@ -1710,6 +2258,7 @@
                 <w:szCs w:val="23"/>
                 <w:lang w:eastAsia="vi-VN"/>
               </w:rPr>
+              <w:lastRenderedPageBreak/>
               <w:t>Subnet Mask</w:t>
             </w:r>
           </w:p>
@@ -2291,14 +2840,10 @@
     </w:p>
     <w:p>
       <w:r>
-        <w:lastRenderedPageBreak/>
         <w:t>Dùng bảng trên để tính nhanh..</w:t>
       </w:r>
     </w:p>
-    <w:p>
-      <w:bookmarkStart w:id="0" w:name="_GoBack"/>
-      <w:bookmarkEnd w:id="0"/>
-    </w:p>
+    <w:p/>
     <w:p/>
     <w:p/>
     <w:sectPr>
@@ -2312,7 +2857,7 @@
 </file>
 
 <file path=word/numbering.xml><?xml version="1.0" encoding="utf-8"?>
-<w:numbering xmlns:wpc="http://schemas.microsoft.com/office/word/2010/wordprocessingCanvas" xmlns:cx="http://schemas.microsoft.com/office/drawing/2014/chartex" xmlns:mc="http://schemas.openxmlformats.org/markup-compatibility/2006" xmlns:o="urn:schemas-microsoft-com:office:office" xmlns:r="http://schemas.openxmlformats.org/officeDocument/2006/relationships" xmlns:m="http://schemas.openxmlformats.org/officeDocument/2006/math" xmlns:v="urn:schemas-microsoft-com:vml" xmlns:wp14="http://schemas.microsoft.com/office/word/2010/wordprocessingDrawing" xmlns:wp="http://schemas.openxmlformats.org/drawingml/2006/wordprocessingDrawing" xmlns:w10="urn:schemas-microsoft-com:office:word" xmlns:w="http://schemas.openxmlformats.org/wordprocessingml/2006/main" xmlns:w14="http://schemas.microsoft.com/office/word/2010/wordml" xmlns:w15="http://schemas.microsoft.com/office/word/2012/wordml" xmlns:w16se="http://schemas.microsoft.com/office/word/2015/wordml/symex" xmlns:wpg="http://schemas.microsoft.com/office/word/2010/wordprocessingGroup" xmlns:wpi="http://schemas.microsoft.com/office/word/2010/wordprocessingInk" xmlns:wne="http://schemas.microsoft.com/office/word/2006/wordml" xmlns:wps="http://schemas.microsoft.com/office/word/2010/wordprocessingShape" mc:Ignorable="w14 w15 w16se wp14">
+<w:numbering xmlns:wpc="http://schemas.microsoft.com/office/word/2010/wordprocessingCanvas" xmlns:cx="http://schemas.microsoft.com/office/drawing/2014/chartex" xmlns:cx1="http://schemas.microsoft.com/office/drawing/2015/9/8/chartex" xmlns:cx2="http://schemas.microsoft.com/office/drawing/2015/10/21/chartex" xmlns:cx3="http://schemas.microsoft.com/office/drawing/2016/5/9/chartex" xmlns:cx4="http://schemas.microsoft.com/office/drawing/2016/5/10/chartex" xmlns:cx5="http://schemas.microsoft.com/office/drawing/2016/5/11/chartex" xmlns:cx6="http://schemas.microsoft.com/office/drawing/2016/5/12/chartex" xmlns:cx7="http://schemas.microsoft.com/office/drawing/2016/5/13/chartex" xmlns:cx8="http://schemas.microsoft.com/office/drawing/2016/5/14/chartex" xmlns:mc="http://schemas.openxmlformats.org/markup-compatibility/2006" xmlns:aink="http://schemas.microsoft.com/office/drawing/2016/ink" xmlns:am3d="http://schemas.microsoft.com/office/drawing/2017/model3d" xmlns:o="urn:schemas-microsoft-com:office:office" xmlns:r="http://schemas.openxmlformats.org/officeDocument/2006/relationships" xmlns:m="http://schemas.openxmlformats.org/officeDocument/2006/math" xmlns:v="urn:schemas-microsoft-com:vml" xmlns:wp14="http://schemas.microsoft.com/office/word/2010/wordprocessingDrawing" xmlns:wp="http://schemas.openxmlformats.org/drawingml/2006/wordprocessingDrawing" xmlns:w10="urn:schemas-microsoft-com:office:word" xmlns:w="http://schemas.openxmlformats.org/wordprocessingml/2006/main" xmlns:w14="http://schemas.microsoft.com/office/word/2010/wordml" xmlns:w15="http://schemas.microsoft.com/office/word/2012/wordml" xmlns:w16cex="http://schemas.microsoft.com/office/word/2018/wordml/cex" xmlns:w16cid="http://schemas.microsoft.com/office/word/2016/wordml/cid" xmlns:w16="http://schemas.microsoft.com/office/word/2018/wordml" xmlns:w16sdtdh="http://schemas.microsoft.com/office/word/2020/wordml/sdtdatahash" xmlns:w16se="http://schemas.microsoft.com/office/word/2015/wordml/symex" xmlns:wpg="http://schemas.microsoft.com/office/word/2010/wordprocessingGroup" xmlns:wpi="http://schemas.microsoft.com/office/word/2010/wordprocessingInk" xmlns:wne="http://schemas.microsoft.com/office/word/2006/wordml" xmlns:wps="http://schemas.microsoft.com/office/word/2010/wordprocessingShape" mc:Ignorable="w14 w15 w16se w16cid w16 w16cex w16sdtdh wp14">
   <w:abstractNum w:abstractNumId="0" w15:restartNumberingAfterBreak="0">
     <w:nsid w:val="119C40A2"/>
     <w:multiLevelType w:val="hybridMultilevel"/>
@@ -2515,17 +3060,17 @@
       </w:rPr>
     </w:lvl>
   </w:abstractNum>
-  <w:num w:numId="1">
+  <w:num w:numId="1" w16cid:durableId="197284712">
     <w:abstractNumId w:val="0"/>
   </w:num>
-  <w:num w:numId="2">
+  <w:num w:numId="2" w16cid:durableId="857935250">
     <w:abstractNumId w:val="1"/>
   </w:num>
 </w:numbering>
 </file>
 
 <file path=word/styles.xml><?xml version="1.0" encoding="utf-8"?>
-<w:styles xmlns:mc="http://schemas.openxmlformats.org/markup-compatibility/2006" xmlns:r="http://schemas.openxmlformats.org/officeDocument/2006/relationships" xmlns:w="http://schemas.openxmlformats.org/wordprocessingml/2006/main" xmlns:w14="http://schemas.microsoft.com/office/word/2010/wordml" xmlns:w15="http://schemas.microsoft.com/office/word/2012/wordml" xmlns:w16se="http://schemas.microsoft.com/office/word/2015/wordml/symex" mc:Ignorable="w14 w15 w16se">
+<w:styles xmlns:mc="http://schemas.openxmlformats.org/markup-compatibility/2006" xmlns:r="http://schemas.openxmlformats.org/officeDocument/2006/relationships" xmlns:w="http://schemas.openxmlformats.org/wordprocessingml/2006/main" xmlns:w14="http://schemas.microsoft.com/office/word/2010/wordml" xmlns:w15="http://schemas.microsoft.com/office/word/2012/wordml" xmlns:w16cex="http://schemas.microsoft.com/office/word/2018/wordml/cex" xmlns:w16cid="http://schemas.microsoft.com/office/word/2016/wordml/cid" xmlns:w16="http://schemas.microsoft.com/office/word/2018/wordml" xmlns:w16sdtdh="http://schemas.microsoft.com/office/word/2020/wordml/sdtdatahash" xmlns:w16se="http://schemas.microsoft.com/office/word/2015/wordml/symex" mc:Ignorable="w14 w15 w16se w16cid w16 w16cex w16sdtdh">
   <w:docDefaults>
     <w:rPrDefault>
       <w:rPr>
@@ -2541,7 +3086,7 @@
       </w:pPr>
     </w:pPrDefault>
   </w:docDefaults>
-  <w:latentStyles w:defLockedState="0" w:defUIPriority="99" w:defSemiHidden="0" w:defUnhideWhenUsed="0" w:defQFormat="0" w:count="371">
+  <w:latentStyles w:defLockedState="0" w:defUIPriority="99" w:defSemiHidden="0" w:defUnhideWhenUsed="0" w:defQFormat="0" w:count="376">
     <w:lsdException w:name="Normal" w:uiPriority="0" w:qFormat="1"/>
     <w:lsdException w:name="heading 1" w:uiPriority="9" w:qFormat="1"/>
     <w:lsdException w:name="heading 2" w:semiHidden="1" w:uiPriority="9" w:unhideWhenUsed="1" w:qFormat="1"/>
@@ -2647,7 +3192,6 @@
     <w:lsdException w:name="HTML Sample" w:semiHidden="1" w:unhideWhenUsed="1"/>
     <w:lsdException w:name="HTML Typewriter" w:semiHidden="1" w:unhideWhenUsed="1"/>
     <w:lsdException w:name="HTML Variable" w:semiHidden="1" w:unhideWhenUsed="1"/>
-    <w:lsdException w:name="Normal Table" w:semiHidden="1" w:unhideWhenUsed="1"/>
     <w:lsdException w:name="annotation subject" w:semiHidden="1" w:unhideWhenUsed="1"/>
     <w:lsdException w:name="No List" w:semiHidden="1" w:unhideWhenUsed="1"/>
     <w:lsdException w:name="Outline List 1" w:semiHidden="1" w:unhideWhenUsed="1"/>
@@ -2690,11 +3234,8 @@
     <w:lsdException w:name="Table Contemporary" w:semiHidden="1" w:unhideWhenUsed="1"/>
     <w:lsdException w:name="Table Elegant" w:semiHidden="1" w:unhideWhenUsed="1"/>
     <w:lsdException w:name="Table Professional" w:semiHidden="1" w:unhideWhenUsed="1"/>
-    <w:lsdException w:name="Table Subtle 1" w:semiHidden="1" w:unhideWhenUsed="1"/>
     <w:lsdException w:name="Table Subtle 2" w:semiHidden="1" w:unhideWhenUsed="1"/>
     <w:lsdException w:name="Table Web 1" w:semiHidden="1" w:unhideWhenUsed="1"/>
-    <w:lsdException w:name="Table Web 2" w:semiHidden="1" w:unhideWhenUsed="1"/>
-    <w:lsdException w:name="Table Web 3" w:semiHidden="1" w:unhideWhenUsed="1"/>
     <w:lsdException w:name="Balloon Text" w:semiHidden="1" w:unhideWhenUsed="1"/>
     <w:lsdException w:name="Table Grid" w:uiPriority="39"/>
     <w:lsdException w:name="Table Theme" w:semiHidden="1" w:unhideWhenUsed="1"/>
@@ -2913,6 +3454,11 @@
     <w:lsdException w:name="List Table 5 Dark Accent 6" w:uiPriority="50"/>
     <w:lsdException w:name="List Table 6 Colorful Accent 6" w:uiPriority="51"/>
     <w:lsdException w:name="List Table 7 Colorful Accent 6" w:uiPriority="52"/>
+    <w:lsdException w:name="Mention" w:semiHidden="1" w:unhideWhenUsed="1"/>
+    <w:lsdException w:name="Smart Hyperlink" w:semiHidden="1" w:unhideWhenUsed="1"/>
+    <w:lsdException w:name="Hashtag" w:semiHidden="1" w:unhideWhenUsed="1"/>
+    <w:lsdException w:name="Unresolved Mention" w:semiHidden="1" w:unhideWhenUsed="1"/>
+    <w:lsdException w:name="Smart Link" w:semiHidden="1" w:unhideWhenUsed="1"/>
   </w:latentStyles>
   <w:style w:type="paragraph" w:default="1" w:styleId="Normal">
     <w:name w:val="Normal"/>
@@ -3020,6 +3566,44 @@
         <w:insideV w:val="single" w:sz="4" w:space="0" w:color="auto"/>
       </w:tblBorders>
     </w:tblPr>
+  </w:style>
+  <w:style w:type="paragraph" w:styleId="TOCHeading">
+    <w:name w:val="TOC Heading"/>
+    <w:basedOn w:val="Heading1"/>
+    <w:next w:val="Normal"/>
+    <w:uiPriority w:val="39"/>
+    <w:unhideWhenUsed/>
+    <w:qFormat/>
+    <w:rsid w:val="0047191A"/>
+    <w:pPr>
+      <w:outlineLvl w:val="9"/>
+    </w:pPr>
+    <w:rPr>
+      <w:lang w:val="en-US"/>
+    </w:rPr>
+  </w:style>
+  <w:style w:type="paragraph" w:styleId="TOC1">
+    <w:name w:val="toc 1"/>
+    <w:basedOn w:val="Normal"/>
+    <w:next w:val="Normal"/>
+    <w:autoRedefine/>
+    <w:uiPriority w:val="39"/>
+    <w:unhideWhenUsed/>
+    <w:rsid w:val="0047191A"/>
+    <w:pPr>
+      <w:spacing w:after="100"/>
+    </w:pPr>
+  </w:style>
+  <w:style w:type="character" w:styleId="Hyperlink">
+    <w:name w:val="Hyperlink"/>
+    <w:basedOn w:val="DefaultParagraphFont"/>
+    <w:uiPriority w:val="99"/>
+    <w:unhideWhenUsed/>
+    <w:rsid w:val="0047191A"/>
+    <w:rPr>
+      <w:color w:val="0563C1" w:themeColor="hyperlink"/>
+      <w:u w:val="single"/>
+    </w:rPr>
   </w:style>
 </w:styles>
 </file>

</xml_diff>